<commit_message>
Third Sem AI Assessment Completed All Presentation Added
</commit_message>
<xml_diff>
--- a/BiratGautam_24128425_Report.docx
+++ b/BiratGautam_24128425_Report.docx
@@ -191,7 +191,15 @@
           <w:b/>
           <w:sz w:val="34"/>
         </w:rPr>
-        <w:t>10</w:t>
+        <w:t>1</w:t>
+      </w:r>
+      <w:r>
+        <w:rPr>
+          <w:rFonts w:ascii="Times New Roman" w:hAnsi="Times New Roman" w:cs="Times New Roman"/>
+          <w:b/>
+          <w:sz w:val="34"/>
+        </w:rPr>
+        <w:t>7</w:t>
       </w:r>
       <w:r>
         <w:rPr>
@@ -4547,7 +4555,25 @@
           <w:i/>
           <w:iCs/>
         </w:rPr>
-        <w:t>Intersection over Union (IoU) of 0.8</w:t>
+        <w:t>Intersection over Union (</w:t>
+      </w:r>
+      <w:proofErr w:type="spellStart"/>
+      <w:r>
+        <w:rPr>
+          <w:rFonts w:ascii="Times New Roman" w:hAnsi="Times New Roman" w:cs="Times New Roman"/>
+          <w:i/>
+          <w:iCs/>
+        </w:rPr>
+        <w:t>IoU</w:t>
+      </w:r>
+      <w:proofErr w:type="spellEnd"/>
+      <w:r>
+        <w:rPr>
+          <w:rFonts w:ascii="Times New Roman" w:hAnsi="Times New Roman" w:cs="Times New Roman"/>
+          <w:i/>
+          <w:iCs/>
+        </w:rPr>
+        <w:t>) of 0.8</w:t>
       </w:r>
       <w:r>
         <w:rPr>
@@ -5223,6 +5249,7 @@
         </w:rPr>
         <w:t xml:space="preserve">where each image is assigned a unique </w:t>
       </w:r>
+      <w:proofErr w:type="spellStart"/>
       <w:r>
         <w:rPr>
           <w:rFonts w:ascii="Times New Roman" w:hAnsi="Times New Roman" w:cs="Times New Roman"/>
@@ -5243,6 +5270,7 @@
         </w:rPr>
         <w:t>mageId</w:t>
       </w:r>
+      <w:proofErr w:type="spellEnd"/>
       <w:r>
         <w:rPr>
           <w:rFonts w:ascii="Times New Roman" w:hAnsi="Times New Roman" w:cs="Times New Roman"/>
@@ -5757,12 +5785,21 @@
         <w:t xml:space="preserve">has revolutionized the field of image segmentation. The introduction of the U-Net architecture by </w:t>
       </w:r>
       <w:hyperlink w:anchor="Ronneberger" w:history="1">
+        <w:proofErr w:type="spellStart"/>
         <w:r>
           <w:rPr>
             <w:rStyle w:val="Hyperlink"/>
             <w:rFonts w:ascii="Times New Roman" w:hAnsi="Times New Roman" w:cs="Times New Roman"/>
           </w:rPr>
-          <w:t>Ronneberger et al. (2015)</w:t>
+          <w:t>Ronneberger</w:t>
+        </w:r>
+        <w:proofErr w:type="spellEnd"/>
+        <w:r>
+          <w:rPr>
+            <w:rStyle w:val="Hyperlink"/>
+            <w:rFonts w:ascii="Times New Roman" w:hAnsi="Times New Roman" w:cs="Times New Roman"/>
+          </w:rPr>
+          <w:t xml:space="preserve"> et al. (2015)</w:t>
         </w:r>
       </w:hyperlink>
       <w:r>
@@ -7418,6 +7455,7 @@
         </w:rPr>
         <w:t xml:space="preserve"> tuning techniques like </w:t>
       </w:r>
+      <w:proofErr w:type="spellStart"/>
       <w:r>
         <w:rPr>
           <w:rFonts w:ascii="Times New Roman" w:hAnsi="Times New Roman" w:cs="Times New Roman"/>
@@ -7426,6 +7464,7 @@
         </w:rPr>
         <w:t>Optuna</w:t>
       </w:r>
+      <w:proofErr w:type="spellEnd"/>
       <w:r>
         <w:rPr>
           <w:rFonts w:ascii="Times New Roman" w:hAnsi="Times New Roman" w:cs="Times New Roman"/>
@@ -7565,6 +7604,7 @@
         </w:rPr>
         <w:t xml:space="preserve">The contracting path consists of repeated blocks of convolution layers followed by batch normalization and </w:t>
       </w:r>
+      <w:proofErr w:type="spellStart"/>
       <w:r>
         <w:rPr>
           <w:rFonts w:ascii="Times New Roman" w:hAnsi="Times New Roman" w:cs="Times New Roman"/>
@@ -7573,6 +7613,7 @@
         </w:rPr>
         <w:t>ReLU</w:t>
       </w:r>
+      <w:proofErr w:type="spellEnd"/>
       <w:r>
         <w:rPr>
           <w:rStyle w:val="FootnoteReference"/>
@@ -8016,7 +8057,31 @@
           <w:sz w:val="22"/>
           <w:szCs w:val="22"/>
         </w:rPr>
-        <w:t>Intersection over Union (IoU)</w:t>
+        <w:t>Intersection over Union (</w:t>
+      </w:r>
+      <w:proofErr w:type="spellStart"/>
+      <w:r>
+        <w:rPr>
+          <w:b/>
+          <w:bCs/>
+          <w:i/>
+          <w:iCs/>
+          <w:sz w:val="22"/>
+          <w:szCs w:val="22"/>
+        </w:rPr>
+        <w:t>IoU</w:t>
+      </w:r>
+      <w:proofErr w:type="spellEnd"/>
+      <w:r>
+        <w:rPr>
+          <w:b/>
+          <w:bCs/>
+          <w:i/>
+          <w:iCs/>
+          <w:sz w:val="22"/>
+          <w:szCs w:val="22"/>
+        </w:rPr>
+        <w:t>)</w:t>
       </w:r>
       <w:r>
         <w:rPr>
@@ -8242,7 +8307,31 @@
           <w:sz w:val="22"/>
           <w:szCs w:val="22"/>
         </w:rPr>
-        <w:t>Intersection over Union (IoU)</w:t>
+        <w:t>Intersection over Union (</w:t>
+      </w:r>
+      <w:proofErr w:type="spellStart"/>
+      <w:r>
+        <w:rPr>
+          <w:b/>
+          <w:bCs/>
+          <w:i/>
+          <w:iCs/>
+          <w:sz w:val="22"/>
+          <w:szCs w:val="22"/>
+        </w:rPr>
+        <w:t>IoU</w:t>
+      </w:r>
+      <w:proofErr w:type="spellEnd"/>
+      <w:r>
+        <w:rPr>
+          <w:b/>
+          <w:bCs/>
+          <w:i/>
+          <w:iCs/>
+          <w:sz w:val="22"/>
+          <w:szCs w:val="22"/>
+        </w:rPr>
+        <w:t>)</w:t>
       </w:r>
       <w:r>
         <w:rPr>
@@ -8915,6 +9004,7 @@
         </w:rPr>
         <w:t xml:space="preserve"> (Pretrained with </w:t>
       </w:r>
+      <w:proofErr w:type="spellStart"/>
       <w:r>
         <w:rPr>
           <w:rFonts w:ascii="Times New Roman" w:hAnsi="Times New Roman" w:cs="Times New Roman"/>
@@ -8925,6 +9015,7 @@
         </w:rPr>
         <w:t>imagenet</w:t>
       </w:r>
+      <w:proofErr w:type="spellEnd"/>
       <w:r>
         <w:rPr>
           <w:rFonts w:ascii="Times New Roman" w:hAnsi="Times New Roman" w:cs="Times New Roman"/>
@@ -9096,7 +9187,25 @@
           <w:i/>
           <w:iCs/>
         </w:rPr>
-        <w:t>(batch_size=2)</w:t>
+        <w:t>(</w:t>
+      </w:r>
+      <w:proofErr w:type="spellStart"/>
+      <w:r>
+        <w:rPr>
+          <w:rFonts w:ascii="Times New Roman" w:hAnsi="Times New Roman" w:cs="Times New Roman"/>
+          <w:i/>
+          <w:iCs/>
+        </w:rPr>
+        <w:t>batch_size</w:t>
+      </w:r>
+      <w:proofErr w:type="spellEnd"/>
+      <w:r>
+        <w:rPr>
+          <w:rFonts w:ascii="Times New Roman" w:hAnsi="Times New Roman" w:cs="Times New Roman"/>
+          <w:i/>
+          <w:iCs/>
+        </w:rPr>
+        <w:t>=2)</w:t>
       </w:r>
       <w:r>
         <w:rPr>
@@ -9200,6 +9309,7 @@
         </w:rPr>
         <w:t xml:space="preserve">, parameters determined through rigorous cross-validation. Model architecture was refined through </w:t>
       </w:r>
+      <w:proofErr w:type="spellStart"/>
       <w:r>
         <w:rPr>
           <w:rFonts w:ascii="Times New Roman" w:hAnsi="Times New Roman" w:cs="Times New Roman"/>
@@ -9210,6 +9320,7 @@
         </w:rPr>
         <w:t>Optuna</w:t>
       </w:r>
+      <w:proofErr w:type="spellEnd"/>
       <w:r>
         <w:rPr>
           <w:rFonts w:ascii="Times New Roman" w:hAnsi="Times New Roman" w:cs="Times New Roman"/>
@@ -10987,12 +11098,14 @@
         </w:rPr>
         <w:t xml:space="preserve">, and </w:t>
       </w:r>
+      <w:proofErr w:type="spellStart"/>
       <w:r>
         <w:rPr>
           <w:rFonts w:ascii="Times New Roman" w:hAnsi="Times New Roman" w:cs="Times New Roman"/>
         </w:rPr>
         <w:t>IoU</w:t>
       </w:r>
+      <w:proofErr w:type="spellEnd"/>
       <w:r>
         <w:rPr>
           <w:rFonts w:ascii="Times New Roman" w:hAnsi="Times New Roman" w:cs="Times New Roman"/>
@@ -11326,7 +11439,7 @@
                                 <w:sz w:val="20"/>
                                 <w:szCs w:val="20"/>
                               </w:rPr>
-                              <w:t>5</w:t>
+                              <w:t>4</w:t>
                             </w:r>
                             <w:r>
                               <w:rPr>
@@ -11485,7 +11598,7 @@
                           <w:sz w:val="20"/>
                           <w:szCs w:val="20"/>
                         </w:rPr>
-                        <w:t>5</w:t>
+                        <w:t>4</w:t>
                       </w:r>
                       <w:r>
                         <w:rPr>
@@ -11525,7 +11638,7 @@
           <w:noProof/>
         </w:rPr>
         <w:drawing>
-          <wp:anchor distT="0" distB="0" distL="114300" distR="114300" simplePos="0" relativeHeight="251671552" behindDoc="0" locked="0" layoutInCell="1" allowOverlap="1" wp14:anchorId="79D522A6" wp14:editId="3AB795B9">
+          <wp:anchor distT="0" distB="0" distL="114300" distR="114300" simplePos="0" relativeHeight="251671552" behindDoc="0" locked="0" layoutInCell="1" allowOverlap="1" wp14:anchorId="79D522A6" wp14:editId="7BDCD891">
             <wp:simplePos x="0" y="0"/>
             <wp:positionH relativeFrom="margin">
               <wp:posOffset>709270</wp:posOffset>
@@ -11734,7 +11847,7 @@
                                 <w:sz w:val="20"/>
                                 <w:szCs w:val="20"/>
                               </w:rPr>
-                              <w:t>7</w:t>
+                              <w:t>5</w:t>
                             </w:r>
                             <w:r>
                               <w:rPr>
@@ -11893,7 +12006,7 @@
                           <w:sz w:val="20"/>
                           <w:szCs w:val="20"/>
                         </w:rPr>
-                        <w:t>7</w:t>
+                        <w:t>5</w:t>
                       </w:r>
                       <w:r>
                         <w:rPr>
@@ -12128,7 +12241,21 @@
         <w:rPr>
           <w:rFonts w:ascii="Times New Roman" w:hAnsi="Times New Roman" w:cs="Times New Roman"/>
         </w:rPr>
-        <w:t xml:space="preserve"> (IoU) metric</w:t>
+        <w:t xml:space="preserve"> (</w:t>
+      </w:r>
+      <w:proofErr w:type="spellStart"/>
+      <w:r>
+        <w:rPr>
+          <w:rFonts w:ascii="Times New Roman" w:hAnsi="Times New Roman" w:cs="Times New Roman"/>
+        </w:rPr>
+        <w:t>IoU</w:t>
+      </w:r>
+      <w:proofErr w:type="spellEnd"/>
+      <w:r>
+        <w:rPr>
+          <w:rFonts w:ascii="Times New Roman" w:hAnsi="Times New Roman" w:cs="Times New Roman"/>
+        </w:rPr>
+        <w:t>) metric</w:t>
       </w:r>
       <w:r>
         <w:rPr>
@@ -12196,6 +12323,7 @@
         </w:rPr>
         <w:t xml:space="preserve"> on validation data. This high </w:t>
       </w:r>
+      <w:proofErr w:type="spellStart"/>
       <w:r>
         <w:rPr>
           <w:rFonts w:ascii="Times New Roman" w:hAnsi="Times New Roman" w:cs="Times New Roman"/>
@@ -12204,6 +12332,7 @@
         </w:rPr>
         <w:t>IoU</w:t>
       </w:r>
+      <w:proofErr w:type="spellEnd"/>
       <w:r>
         <w:rPr>
           <w:rFonts w:ascii="Times New Roman" w:hAnsi="Times New Roman" w:cs="Times New Roman"/>
@@ -12284,7 +12413,21 @@
         <w:rPr>
           <w:rFonts w:ascii="Times New Roman" w:hAnsi="Times New Roman" w:cs="Times New Roman"/>
         </w:rPr>
-        <w:t xml:space="preserve"> (compared to training loss of 0.0753) suggests the model generalizes well without memorizing training examples. The consistent improvement in IoU scores across epochs confirms the effectiveness of the architecture and training regimen in capturing hierarchical features necessary for accurate nuclei segmentation. </w:t>
+        <w:t xml:space="preserve"> (compared to training loss of 0.0753) suggests the model generalizes well without memorizing training examples. The consistent improvement in </w:t>
+      </w:r>
+      <w:proofErr w:type="spellStart"/>
+      <w:r>
+        <w:rPr>
+          <w:rFonts w:ascii="Times New Roman" w:hAnsi="Times New Roman" w:cs="Times New Roman"/>
+        </w:rPr>
+        <w:t>IoU</w:t>
+      </w:r>
+      <w:proofErr w:type="spellEnd"/>
+      <w:r>
+        <w:rPr>
+          <w:rFonts w:ascii="Times New Roman" w:hAnsi="Times New Roman" w:cs="Times New Roman"/>
+        </w:rPr>
+        <w:t xml:space="preserve"> scores across epochs confirms the effectiveness of the architecture and training regimen in capturing hierarchical features necessary for accurate nuclei segmentation. </w:t>
       </w:r>
     </w:p>
     <w:p>
@@ -12565,7 +12708,7 @@
         </w:rPr>
         <w:lastRenderedPageBreak/>
         <w:drawing>
-          <wp:anchor distT="0" distB="0" distL="114300" distR="114300" simplePos="0" relativeHeight="251676672" behindDoc="0" locked="0" layoutInCell="1" allowOverlap="1" wp14:anchorId="335A5BB1" wp14:editId="2F1B05BB">
+          <wp:anchor distT="0" distB="0" distL="114300" distR="114300" simplePos="0" relativeHeight="251676672" behindDoc="0" locked="0" layoutInCell="1" allowOverlap="1" wp14:anchorId="335A5BB1" wp14:editId="1A3845DC">
             <wp:simplePos x="0" y="0"/>
             <wp:positionH relativeFrom="margin">
               <wp:posOffset>366699</wp:posOffset>
@@ -13238,7 +13381,6 @@
           <w:ilvl w:val="0"/>
           <w:numId w:val="40"/>
         </w:numPr>
-        <w:spacing w:after="0"/>
         <w:rPr>
           <w:rFonts w:ascii="Times New Roman" w:hAnsi="Times New Roman" w:cs="Times New Roman"/>
           <w:b/>
@@ -13447,7 +13589,7 @@
           <w:szCs w:val="28"/>
         </w:rPr>
         <w:drawing>
-          <wp:anchor distT="0" distB="0" distL="114300" distR="114300" simplePos="0" relativeHeight="251685888" behindDoc="0" locked="0" layoutInCell="1" allowOverlap="1" wp14:anchorId="395B4094" wp14:editId="4F8EA9F5">
+          <wp:anchor distT="0" distB="0" distL="114300" distR="114300" simplePos="0" relativeHeight="251685888" behindDoc="0" locked="0" layoutInCell="1" allowOverlap="1" wp14:anchorId="395B4094" wp14:editId="0AC74895">
             <wp:simplePos x="0" y="0"/>
             <wp:positionH relativeFrom="margin">
               <wp:posOffset>182829</wp:posOffset>
@@ -13527,13 +13669,13 @@
           <w:noProof/>
         </w:rPr>
         <w:drawing>
-          <wp:anchor distT="0" distB="0" distL="114300" distR="114300" simplePos="0" relativeHeight="251688960" behindDoc="0" locked="0" layoutInCell="1" allowOverlap="1" wp14:anchorId="6EC36E72" wp14:editId="3C07AD0F">
+          <wp:anchor distT="0" distB="0" distL="114300" distR="114300" simplePos="0" relativeHeight="251688960" behindDoc="0" locked="0" layoutInCell="1" allowOverlap="1" wp14:anchorId="6EC36E72" wp14:editId="3CD579FD">
             <wp:simplePos x="0" y="0"/>
             <wp:positionH relativeFrom="margin">
-              <wp:posOffset>217805</wp:posOffset>
+              <wp:posOffset>209854</wp:posOffset>
             </wp:positionH>
             <wp:positionV relativeFrom="margin">
-              <wp:posOffset>4346272</wp:posOffset>
+              <wp:posOffset>4393647</wp:posOffset>
             </wp:positionV>
             <wp:extent cx="5383530" cy="3629660"/>
             <wp:effectExtent l="0" t="0" r="7620" b="8890"/>
@@ -13584,18 +13726,126 @@
       </w:r>
       <w:r>
         <w:rPr>
+          <w:rFonts w:ascii="Times New Roman" w:hAnsi="Times New Roman" w:cs="Times New Roman"/>
+        </w:rPr>
+        <w:t xml:space="preserve">We can apply </w:t>
+      </w:r>
+      <w:r>
+        <w:rPr>
+          <w:rFonts w:ascii="Times New Roman" w:hAnsi="Times New Roman" w:cs="Times New Roman"/>
+          <w:i/>
+          <w:iCs/>
+        </w:rPr>
+        <w:t>Hyperparameter</w:t>
+      </w:r>
+      <w:r>
+        <w:rPr>
+          <w:rFonts w:ascii="Times New Roman" w:hAnsi="Times New Roman" w:cs="Times New Roman"/>
+        </w:rPr>
+        <w:t xml:space="preserve"> tuning for only the Random Forest Classifier </w:t>
+      </w:r>
+      <w:r>
+        <w:rPr>
+          <w:rFonts w:ascii="Times New Roman" w:hAnsi="Times New Roman" w:cs="Times New Roman"/>
+        </w:rPr>
+        <w:t>m</w:t>
+      </w:r>
+      <w:r>
+        <w:rPr>
+          <w:rFonts w:ascii="Times New Roman" w:hAnsi="Times New Roman" w:cs="Times New Roman"/>
+        </w:rPr>
+        <w:t>ode</w:t>
+      </w:r>
+      <w:r>
+        <w:rPr>
+          <w:rFonts w:ascii="Times New Roman" w:hAnsi="Times New Roman" w:cs="Times New Roman"/>
+        </w:rPr>
+        <w:t>l</w:t>
+      </w:r>
+      <w:r>
+        <w:rPr>
+          <w:rFonts w:ascii="Times New Roman" w:hAnsi="Times New Roman" w:cs="Times New Roman"/>
+        </w:rPr>
+        <w:t>. We</w:t>
+      </w:r>
+      <w:r>
+        <w:rPr>
+          <w:rFonts w:ascii="Times New Roman" w:hAnsi="Times New Roman" w:cs="Times New Roman"/>
+        </w:rPr>
+        <w:t>’ve</w:t>
+      </w:r>
+      <w:r>
+        <w:rPr>
+          <w:rFonts w:ascii="Times New Roman" w:hAnsi="Times New Roman" w:cs="Times New Roman"/>
+        </w:rPr>
+        <w:t xml:space="preserve"> tried</w:t>
+      </w:r>
+      <w:r>
+        <w:rPr>
+          <w:rFonts w:ascii="Times New Roman" w:hAnsi="Times New Roman" w:cs="Times New Roman"/>
+        </w:rPr>
+        <w:t xml:space="preserve"> </w:t>
+      </w:r>
+      <w:r>
+        <w:rPr>
+          <w:rFonts w:ascii="Times New Roman" w:hAnsi="Times New Roman" w:cs="Times New Roman"/>
+          <w:i/>
+          <w:iCs/>
+        </w:rPr>
+        <w:t>Grid Search Optimization</w:t>
+      </w:r>
+      <w:r>
+        <w:rPr>
+          <w:rFonts w:ascii="Times New Roman" w:hAnsi="Times New Roman" w:cs="Times New Roman"/>
+        </w:rPr>
+        <w:t xml:space="preserve"> and </w:t>
+      </w:r>
+      <w:proofErr w:type="spellStart"/>
+      <w:r>
+        <w:rPr>
+          <w:rFonts w:ascii="Times New Roman" w:hAnsi="Times New Roman" w:cs="Times New Roman"/>
+          <w:i/>
+          <w:iCs/>
+        </w:rPr>
+        <w:t>Optuna</w:t>
+      </w:r>
+      <w:proofErr w:type="spellEnd"/>
+      <w:r>
+        <w:rPr>
+          <w:rFonts w:ascii="Times New Roman" w:hAnsi="Times New Roman" w:cs="Times New Roman"/>
+          <w:i/>
+          <w:iCs/>
+        </w:rPr>
+        <w:t xml:space="preserve"> Optimization</w:t>
+      </w:r>
+      <w:r>
+        <w:rPr>
+          <w:rFonts w:ascii="Times New Roman" w:hAnsi="Times New Roman" w:cs="Times New Roman"/>
+        </w:rPr>
+        <w:t>. Below is the visualization report after the implementation</w:t>
+      </w:r>
+      <w:r>
+        <w:rPr>
+          <w:rFonts w:ascii="Times New Roman" w:hAnsi="Times New Roman" w:cs="Times New Roman"/>
+        </w:rPr>
+        <w:t xml:space="preserve">: </w:t>
+      </w:r>
+    </w:p>
+    <w:p>
+      <w:r>
+        <w:rPr>
           <w:noProof/>
         </w:rPr>
         <mc:AlternateContent>
           <mc:Choice Requires="wps">
             <w:drawing>
-              <wp:anchor distT="0" distB="0" distL="114300" distR="114300" simplePos="0" relativeHeight="251691008" behindDoc="0" locked="0" layoutInCell="1" allowOverlap="1" wp14:anchorId="1BAB746F" wp14:editId="535048AA">
+              <wp:anchor distT="0" distB="0" distL="114300" distR="114300" simplePos="0" relativeHeight="251691008" behindDoc="0" locked="0" layoutInCell="1" allowOverlap="1" wp14:anchorId="1BAB746F" wp14:editId="7BB9A5A6">
                 <wp:simplePos x="0" y="0"/>
                 <wp:positionH relativeFrom="column">
-                  <wp:posOffset>349674</wp:posOffset>
+                  <wp:posOffset>373104</wp:posOffset>
                 </wp:positionH>
                 <wp:positionV relativeFrom="paragraph">
-                  <wp:posOffset>4025928</wp:posOffset>
+                  <wp:posOffset>3578005</wp:posOffset>
                 </wp:positionV>
                 <wp:extent cx="4950460" cy="182880"/>
                 <wp:effectExtent l="0" t="0" r="2540" b="7620"/>
@@ -13694,7 +13944,7 @@
           </mc:Choice>
           <mc:Fallback>
             <w:pict>
-              <v:shape w14:anchorId="1BAB746F" id="_x0000_s1035" type="#_x0000_t202" style="position:absolute;left:0;text-align:left;margin-left:27.55pt;margin-top:317pt;width:389.8pt;height:14.4pt;z-index:251691008;visibility:visible;mso-wrap-style:square;mso-height-percent:0;mso-wrap-distance-left:9pt;mso-wrap-distance-top:0;mso-wrap-distance-right:9pt;mso-wrap-distance-bottom:0;mso-position-horizontal:absolute;mso-position-horizontal-relative:text;mso-position-vertical:absolute;mso-position-vertical-relative:text;mso-height-percent:0;mso-height-relative:margin;v-text-anchor:top" o:gfxdata="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" stroked="f">
+              <v:shape w14:anchorId="1BAB746F" id="_x0000_s1035" type="#_x0000_t202" style="position:absolute;margin-left:29.4pt;margin-top:281.75pt;width:389.8pt;height:14.4pt;z-index:251691008;visibility:visible;mso-wrap-style:square;mso-height-percent:0;mso-wrap-distance-left:9pt;mso-wrap-distance-top:0;mso-wrap-distance-right:9pt;mso-wrap-distance-bottom:0;mso-position-horizontal:absolute;mso-position-horizontal-relative:text;mso-position-vertical:absolute;mso-position-vertical-relative:text;mso-height-percent:0;mso-height-relative:margin;v-text-anchor:top" o:gfxdata="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" stroked="f">
                 <v:textbox inset="0,0,0,0">
                   <w:txbxContent>
                     <w:p>
@@ -13758,104 +14008,6 @@
         </mc:AlternateContent>
       </w:r>
       <w:r>
-        <w:rPr>
-          <w:rFonts w:ascii="Times New Roman" w:hAnsi="Times New Roman" w:cs="Times New Roman"/>
-        </w:rPr>
-        <w:t xml:space="preserve">We can apply </w:t>
-      </w:r>
-      <w:r>
-        <w:rPr>
-          <w:rFonts w:ascii="Times New Roman" w:hAnsi="Times New Roman" w:cs="Times New Roman"/>
-          <w:i/>
-          <w:iCs/>
-        </w:rPr>
-        <w:t>Hyperparameter</w:t>
-      </w:r>
-      <w:r>
-        <w:rPr>
-          <w:rFonts w:ascii="Times New Roman" w:hAnsi="Times New Roman" w:cs="Times New Roman"/>
-        </w:rPr>
-        <w:t xml:space="preserve"> tuning for only the Random Forest Classifier </w:t>
-      </w:r>
-      <w:r>
-        <w:rPr>
-          <w:rFonts w:ascii="Times New Roman" w:hAnsi="Times New Roman" w:cs="Times New Roman"/>
-        </w:rPr>
-        <w:t>m</w:t>
-      </w:r>
-      <w:r>
-        <w:rPr>
-          <w:rFonts w:ascii="Times New Roman" w:hAnsi="Times New Roman" w:cs="Times New Roman"/>
-        </w:rPr>
-        <w:t>ode</w:t>
-      </w:r>
-      <w:r>
-        <w:rPr>
-          <w:rFonts w:ascii="Times New Roman" w:hAnsi="Times New Roman" w:cs="Times New Roman"/>
-        </w:rPr>
-        <w:t>l</w:t>
-      </w:r>
-      <w:r>
-        <w:rPr>
-          <w:rFonts w:ascii="Times New Roman" w:hAnsi="Times New Roman" w:cs="Times New Roman"/>
-        </w:rPr>
-        <w:t>. We</w:t>
-      </w:r>
-      <w:r>
-        <w:rPr>
-          <w:rFonts w:ascii="Times New Roman" w:hAnsi="Times New Roman" w:cs="Times New Roman"/>
-        </w:rPr>
-        <w:t>’ve</w:t>
-      </w:r>
-      <w:r>
-        <w:rPr>
-          <w:rFonts w:ascii="Times New Roman" w:hAnsi="Times New Roman" w:cs="Times New Roman"/>
-        </w:rPr>
-        <w:t xml:space="preserve"> tried</w:t>
-      </w:r>
-      <w:r>
-        <w:rPr>
-          <w:rFonts w:ascii="Times New Roman" w:hAnsi="Times New Roman" w:cs="Times New Roman"/>
-        </w:rPr>
-        <w:t xml:space="preserve"> </w:t>
-      </w:r>
-      <w:r>
-        <w:rPr>
-          <w:rFonts w:ascii="Times New Roman" w:hAnsi="Times New Roman" w:cs="Times New Roman"/>
-          <w:i/>
-          <w:iCs/>
-        </w:rPr>
-        <w:t>Grid Search Optimization</w:t>
-      </w:r>
-      <w:r>
-        <w:rPr>
-          <w:rFonts w:ascii="Times New Roman" w:hAnsi="Times New Roman" w:cs="Times New Roman"/>
-        </w:rPr>
-        <w:t xml:space="preserve"> and </w:t>
-      </w:r>
-      <w:r>
-        <w:rPr>
-          <w:rFonts w:ascii="Times New Roman" w:hAnsi="Times New Roman" w:cs="Times New Roman"/>
-          <w:i/>
-          <w:iCs/>
-        </w:rPr>
-        <w:t>Optuna Optimization</w:t>
-      </w:r>
-      <w:r>
-        <w:rPr>
-          <w:rFonts w:ascii="Times New Roman" w:hAnsi="Times New Roman" w:cs="Times New Roman"/>
-        </w:rPr>
-        <w:t>. Below is the visualization report after the implementation</w:t>
-      </w:r>
-      <w:r>
-        <w:rPr>
-          <w:rFonts w:ascii="Times New Roman" w:hAnsi="Times New Roman" w:cs="Times New Roman"/>
-        </w:rPr>
-        <w:t xml:space="preserve">: </w:t>
-      </w:r>
-    </w:p>
-    <w:p>
-      <w:r>
         <w:br w:type="page"/>
       </w:r>
     </w:p>
@@ -14106,19 +14258,7 @@
         <w:rPr>
           <w:rFonts w:ascii="Times New Roman" w:hAnsi="Times New Roman" w:cs="Times New Roman"/>
         </w:rPr>
-        <w:t xml:space="preserve"> computes the importance of each feature map in the final convolutional layer by calculating the gradients of the class </w:t>
-      </w:r>
-      <w:r>
-        <w:rPr>
-          <w:rFonts w:ascii="Times New Roman" w:hAnsi="Times New Roman" w:cs="Times New Roman"/>
-        </w:rPr>
-        <w:t>score with</w:t>
-      </w:r>
-      <w:r>
-        <w:rPr>
-          <w:rFonts w:ascii="Times New Roman" w:hAnsi="Times New Roman" w:cs="Times New Roman"/>
-        </w:rPr>
-        <w:t xml:space="preserve"> respect to the activation </w:t>
+        <w:t xml:space="preserve"> computes the importance of each feature map in the final convolutional layer by calculating the gradients of the class score with respect to the activation </w:t>
       </w:r>
       <w:r>
         <w:rPr>
@@ -15316,8 +15456,18 @@
           <w:i/>
           <w:iCs/>
         </w:rPr>
-        <w:t>336.3 ms</w:t>
-      </w:r>
+        <w:t xml:space="preserve">336.3 </w:t>
+      </w:r>
+      <w:proofErr w:type="spellStart"/>
+      <w:r>
+        <w:rPr>
+          <w:rFonts w:ascii="Times New Roman" w:hAnsi="Times New Roman" w:cs="Times New Roman"/>
+          <w:i/>
+          <w:iCs/>
+        </w:rPr>
+        <w:t>ms</w:t>
+      </w:r>
+      <w:proofErr w:type="spellEnd"/>
       <w:r>
         <w:rPr>
           <w:rFonts w:ascii="Times New Roman" w:hAnsi="Times New Roman" w:cs="Times New Roman"/>
@@ -15330,8 +15480,18 @@
           <w:i/>
           <w:iCs/>
         </w:rPr>
-        <w:t>99 ms</w:t>
-      </w:r>
+        <w:t xml:space="preserve">99 </w:t>
+      </w:r>
+      <w:proofErr w:type="spellStart"/>
+      <w:r>
+        <w:rPr>
+          <w:rFonts w:ascii="Times New Roman" w:hAnsi="Times New Roman" w:cs="Times New Roman"/>
+          <w:i/>
+          <w:iCs/>
+        </w:rPr>
+        <w:t>ms</w:t>
+      </w:r>
+      <w:proofErr w:type="spellEnd"/>
       <w:r>
         <w:rPr>
           <w:rFonts w:ascii="Times New Roman" w:hAnsi="Times New Roman" w:cs="Times New Roman"/>
@@ -15398,7 +15558,21 @@
         <w:rPr>
           <w:rFonts w:ascii="Times New Roman" w:hAnsi="Times New Roman" w:cs="Times New Roman"/>
         </w:rPr>
-        <w:t xml:space="preserve">, IoU: </w:t>
+        <w:t xml:space="preserve">, </w:t>
+      </w:r>
+      <w:proofErr w:type="spellStart"/>
+      <w:r>
+        <w:rPr>
+          <w:rFonts w:ascii="Times New Roman" w:hAnsi="Times New Roman" w:cs="Times New Roman"/>
+        </w:rPr>
+        <w:t>IoU</w:t>
+      </w:r>
+      <w:proofErr w:type="spellEnd"/>
+      <w:r>
+        <w:rPr>
+          <w:rFonts w:ascii="Times New Roman" w:hAnsi="Times New Roman" w:cs="Times New Roman"/>
+        </w:rPr>
+        <w:t xml:space="preserve">: </w:t>
       </w:r>
       <w:r>
         <w:rPr>
@@ -15440,7 +15614,21 @@
         <w:rPr>
           <w:rFonts w:ascii="Times New Roman" w:hAnsi="Times New Roman" w:cs="Times New Roman"/>
         </w:rPr>
-        <w:t xml:space="preserve"> consistently outperformed across all metrics (IoU: 0.87, </w:t>
+        <w:t xml:space="preserve"> consistently outperformed across all metrics (</w:t>
+      </w:r>
+      <w:proofErr w:type="spellStart"/>
+      <w:r>
+        <w:rPr>
+          <w:rFonts w:ascii="Times New Roman" w:hAnsi="Times New Roman" w:cs="Times New Roman"/>
+        </w:rPr>
+        <w:t>IoU</w:t>
+      </w:r>
+      <w:proofErr w:type="spellEnd"/>
+      <w:r>
+        <w:rPr>
+          <w:rFonts w:ascii="Times New Roman" w:hAnsi="Times New Roman" w:cs="Times New Roman"/>
+        </w:rPr>
+        <w:t xml:space="preserve">: 0.87, </w:t>
       </w:r>
       <w:r>
         <w:rPr>
@@ -15972,7 +16160,7 @@
           <w:noProof/>
         </w:rPr>
         <w:drawing>
-          <wp:anchor distT="0" distB="0" distL="114300" distR="114300" simplePos="0" relativeHeight="251692032" behindDoc="0" locked="0" layoutInCell="1" allowOverlap="1" wp14:anchorId="73CFDD9A" wp14:editId="0CDB2E5F">
+          <wp:anchor distT="0" distB="0" distL="114300" distR="114300" simplePos="0" relativeHeight="251692032" behindDoc="0" locked="0" layoutInCell="1" allowOverlap="1" wp14:anchorId="73CFDD9A" wp14:editId="3EA63EE2">
             <wp:simplePos x="0" y="0"/>
             <wp:positionH relativeFrom="margin">
               <wp:align>right</wp:align>
@@ -16106,7 +16294,31 @@
         <w:rPr>
           <w:rFonts w:ascii="Times New Roman" w:hAnsi="Times New Roman" w:cs="Times New Roman"/>
         </w:rPr>
-        <w:t>This project transformed my approach to computer vision problems. I now think more systematically about the entire machine learning pipeline, with deeper appreciation for comprehensive evaluation across metrics. Comparing traditional and deep learning approaches provided valuable perspective on method selection for different imaging contexts.</w:t>
+        <w:t xml:space="preserve">This project transformed my approach to computer vision problems. I now think more systematically about the entire machine learning pipeline, with </w:t>
+      </w:r>
+      <w:r>
+        <w:rPr>
+          <w:rFonts w:ascii="Times New Roman" w:hAnsi="Times New Roman" w:cs="Times New Roman"/>
+        </w:rPr>
+        <w:t xml:space="preserve">a </w:t>
+      </w:r>
+      <w:r>
+        <w:rPr>
+          <w:rFonts w:ascii="Times New Roman" w:hAnsi="Times New Roman" w:cs="Times New Roman"/>
+        </w:rPr>
+        <w:t xml:space="preserve">deeper appreciation for comprehensive evaluation across metrics. Comparing traditional and deep learning approaches provided valuable </w:t>
+      </w:r>
+      <w:r>
+        <w:rPr>
+          <w:rFonts w:ascii="Times New Roman" w:hAnsi="Times New Roman" w:cs="Times New Roman"/>
+        </w:rPr>
+        <w:t>perspectives</w:t>
+      </w:r>
+      <w:r>
+        <w:rPr>
+          <w:rFonts w:ascii="Times New Roman" w:hAnsi="Times New Roman" w:cs="Times New Roman"/>
+        </w:rPr>
+        <w:t xml:space="preserve"> on method selection for different imaging contexts.</w:t>
       </w:r>
     </w:p>
     <w:p>
@@ -16115,6 +16327,77 @@
           <w:rFonts w:ascii="Times New Roman" w:hAnsi="Times New Roman" w:cs="Times New Roman"/>
         </w:rPr>
       </w:pPr>
+      <w:r>
+        <w:rPr>
+          <w:rFonts w:ascii="Times New Roman" w:hAnsi="Times New Roman" w:cs="Times New Roman"/>
+        </w:rPr>
+        <w:t>Additionally</w:t>
+      </w:r>
+      <w:r>
+        <w:rPr>
+          <w:rFonts w:ascii="Times New Roman" w:hAnsi="Times New Roman" w:cs="Times New Roman"/>
+        </w:rPr>
+        <w:t xml:space="preserve">, </w:t>
+      </w:r>
+    </w:p>
+    <w:p>
+      <w:pPr>
+        <w:rPr>
+          <w:rFonts w:ascii="Times New Roman" w:hAnsi="Times New Roman" w:cs="Times New Roman"/>
+        </w:rPr>
+      </w:pPr>
+      <w:r>
+        <w:rPr>
+          <w:rFonts w:ascii="Times New Roman" w:hAnsi="Times New Roman" w:cs="Times New Roman"/>
+        </w:rPr>
+        <w:t xml:space="preserve">Special thanks to our Lecturer </w:t>
+      </w:r>
+      <w:r>
+        <w:rPr>
+          <w:rFonts w:ascii="Times New Roman" w:hAnsi="Times New Roman" w:cs="Times New Roman"/>
+          <w:b/>
+          <w:bCs/>
+          <w:i/>
+          <w:iCs/>
+        </w:rPr>
+        <w:t>Prakash Gautam</w:t>
+      </w:r>
+      <w:r>
+        <w:rPr>
+          <w:rFonts w:ascii="Times New Roman" w:hAnsi="Times New Roman" w:cs="Times New Roman"/>
+        </w:rPr>
+        <w:t xml:space="preserve"> Sir</w:t>
+      </w:r>
+      <w:r>
+        <w:rPr>
+          <w:rFonts w:ascii="Times New Roman" w:hAnsi="Times New Roman" w:cs="Times New Roman"/>
+        </w:rPr>
+        <w:t xml:space="preserve"> for</w:t>
+      </w:r>
+      <w:r>
+        <w:rPr>
+          <w:rFonts w:ascii="Times New Roman" w:hAnsi="Times New Roman" w:cs="Times New Roman"/>
+        </w:rPr>
+        <w:t xml:space="preserve"> </w:t>
+      </w:r>
+      <w:r>
+        <w:rPr>
+          <w:rFonts w:ascii="Times New Roman" w:hAnsi="Times New Roman" w:cs="Times New Roman"/>
+        </w:rPr>
+        <w:t>his guidance and feedback throughout the project</w:t>
+      </w:r>
+      <w:r>
+        <w:rPr>
+          <w:rFonts w:ascii="Times New Roman" w:hAnsi="Times New Roman" w:cs="Times New Roman"/>
+        </w:rPr>
+        <w:t>.</w:t>
+      </w:r>
+      <w:r>
+        <w:rPr>
+          <w:rFonts w:ascii="Times New Roman" w:hAnsi="Times New Roman" w:cs="Times New Roman"/>
+        </w:rPr>
+        <w:t xml:space="preserve"> </w:t>
+      </w:r>
       <w:r>
         <w:rPr>
           <w:rFonts w:ascii="Times New Roman" w:hAnsi="Times New Roman" w:cs="Times New Roman"/>
@@ -16157,7 +16440,35 @@
         <w:rPr>
           <w:rFonts w:ascii="Times New Roman" w:hAnsi="Times New Roman" w:cs="Times New Roman"/>
         </w:rPr>
-        <w:t>Caicedo, J.C., Goodman, A., Karhohs, K.W., Cimini, B.A., Ackerman, J., Haghighi, M., Heng, C., Becker, T., Doan, M., McQuin, C., Rohban, M., Singh, S. and Carpenter, A.E. (2019) 'Nucleus segmentation across imaging experiments: the 2018 Data Science Bowl', Nature Methods, 16(12), pp. 1247-1253.</w:t>
+        <w:t xml:space="preserve">Caicedo, J.C., Goodman, A., </w:t>
+      </w:r>
+      <w:proofErr w:type="spellStart"/>
+      <w:r>
+        <w:rPr>
+          <w:rFonts w:ascii="Times New Roman" w:hAnsi="Times New Roman" w:cs="Times New Roman"/>
+        </w:rPr>
+        <w:t>Karhohs</w:t>
+      </w:r>
+      <w:proofErr w:type="spellEnd"/>
+      <w:r>
+        <w:rPr>
+          <w:rFonts w:ascii="Times New Roman" w:hAnsi="Times New Roman" w:cs="Times New Roman"/>
+        </w:rPr>
+        <w:t xml:space="preserve">, K.W., Cimini, B.A., Ackerman, J., Haghighi, M., Heng, C., Becker, T., Doan, M., McQuin, C., </w:t>
+      </w:r>
+      <w:proofErr w:type="spellStart"/>
+      <w:r>
+        <w:rPr>
+          <w:rFonts w:ascii="Times New Roman" w:hAnsi="Times New Roman" w:cs="Times New Roman"/>
+        </w:rPr>
+        <w:t>Rohban</w:t>
+      </w:r>
+      <w:proofErr w:type="spellEnd"/>
+      <w:r>
+        <w:rPr>
+          <w:rFonts w:ascii="Times New Roman" w:hAnsi="Times New Roman" w:cs="Times New Roman"/>
+        </w:rPr>
+        <w:t>, M., Singh, S. and Carpenter, A.E. (2019) 'Nucleus segmentation across imaging experiments: the 2018 Data Science Bowl', Nature Methods, 16(12), pp. 1247-1253.</w:t>
       </w:r>
     </w:p>
     <w:p>
@@ -16205,7 +16516,21 @@
         <w:rPr>
           <w:rFonts w:ascii="Times New Roman" w:hAnsi="Times New Roman" w:cs="Times New Roman"/>
         </w:rPr>
-        <w:t>Meijering, E., Dzyubachyk, O. and Smal, I. (2019) 'Methods for cell and particle tracking', Methods in Enzymology, 504, pp. 183-200.</w:t>
+        <w:t xml:space="preserve">Meijering, E., </w:t>
+      </w:r>
+      <w:proofErr w:type="spellStart"/>
+      <w:r>
+        <w:rPr>
+          <w:rFonts w:ascii="Times New Roman" w:hAnsi="Times New Roman" w:cs="Times New Roman"/>
+        </w:rPr>
+        <w:t>Dzyubachyk</w:t>
+      </w:r>
+      <w:proofErr w:type="spellEnd"/>
+      <w:r>
+        <w:rPr>
+          <w:rFonts w:ascii="Times New Roman" w:hAnsi="Times New Roman" w:cs="Times New Roman"/>
+        </w:rPr>
+        <w:t>, O. and Smal, I. (2019) 'Methods for cell and particle tracking', Methods in Enzymology, 504, pp. 183-200.</w:t>
       </w:r>
     </w:p>
     <w:p>
@@ -16219,7 +16544,21 @@
         <w:rPr>
           <w:rFonts w:ascii="Times New Roman" w:hAnsi="Times New Roman" w:cs="Times New Roman"/>
         </w:rPr>
-        <w:t>Ribeiro, M. T., Singh, S., &amp; Guestrin, C. (2016). "Why Should I Trust You?" Explaining the Predictions of Any Classifier. Proceedings of the 22nd ACM SIGKDD International Conference on Knowledge Discovery and Data Mining, 1135-1144.</w:t>
+        <w:t xml:space="preserve">Ribeiro, M. T., Singh, S., &amp; </w:t>
+      </w:r>
+      <w:proofErr w:type="spellStart"/>
+      <w:r>
+        <w:rPr>
+          <w:rFonts w:ascii="Times New Roman" w:hAnsi="Times New Roman" w:cs="Times New Roman"/>
+        </w:rPr>
+        <w:t>Guestrin</w:t>
+      </w:r>
+      <w:proofErr w:type="spellEnd"/>
+      <w:r>
+        <w:rPr>
+          <w:rFonts w:ascii="Times New Roman" w:hAnsi="Times New Roman" w:cs="Times New Roman"/>
+        </w:rPr>
+        <w:t>, C. (2016). "Why Should I Trust You?" Explaining the Predictions of Any Classifier. Proceedings of the 22nd ACM SIGKDD International Conference on Knowledge Discovery and Data Mining, 1135-1144.</w:t>
       </w:r>
     </w:p>
     <w:p>
@@ -16231,11 +16570,19 @@
       </w:pPr>
       <w:bookmarkStart w:id="112" w:name="Ronneberger"/>
       <w:bookmarkEnd w:id="111"/>
-      <w:r>
-        <w:rPr>
-          <w:rFonts w:ascii="Times New Roman" w:hAnsi="Times New Roman" w:cs="Times New Roman"/>
-        </w:rPr>
-        <w:t>Ronneberger, O., Fischer, P. and Brox, T. (2015) 'U-Net: Convolutional Networks for Biomedical Image Segmentation', in International Conference on Medical Image Computing and Computer-Assisted Intervention. Springer, Cham, pp. 234-241.</w:t>
+      <w:proofErr w:type="spellStart"/>
+      <w:r>
+        <w:rPr>
+          <w:rFonts w:ascii="Times New Roman" w:hAnsi="Times New Roman" w:cs="Times New Roman"/>
+        </w:rPr>
+        <w:t>Ronneberger</w:t>
+      </w:r>
+      <w:proofErr w:type="spellEnd"/>
+      <w:r>
+        <w:rPr>
+          <w:rFonts w:ascii="Times New Roman" w:hAnsi="Times New Roman" w:cs="Times New Roman"/>
+        </w:rPr>
+        <w:t>, O., Fischer, P. and Brox, T. (2015) 'U-Net: Convolutional Networks for Biomedical Image Segmentation', in International Conference on Medical Image Computing and Computer-Assisted Intervention. Springer, Cham, pp. 234-241.</w:t>
       </w:r>
     </w:p>
     <w:p>
@@ -16252,6 +16599,81 @@
           <w:rFonts w:ascii="Times New Roman" w:hAnsi="Times New Roman" w:cs="Times New Roman"/>
         </w:rPr>
         <w:t>Wang, Y., Zhang, L. and Li, J. (2023) 'Advanced deep learning approaches for microscopy image analysis: A systematic review', Artificial Intelligence in Medicine, 135, pp. 102468.</w:t>
+      </w:r>
+    </w:p>
+    <w:p>
+      <w:pPr>
+        <w:jc w:val="both"/>
+        <w:rPr>
+          <w:rFonts w:ascii="Times New Roman" w:hAnsi="Times New Roman" w:cs="Times New Roman"/>
+        </w:rPr>
+      </w:pPr>
+      <w:r>
+        <w:rPr>
+          <w:rFonts w:ascii="Times New Roman" w:hAnsi="Times New Roman" w:cs="Times New Roman"/>
+        </w:rPr>
+        <w:t xml:space="preserve">YouTube. (n.d.). U-Net for image segmentation [YouTube playlist]. Available at: </w:t>
+      </w:r>
+      <w:hyperlink r:id="rId23" w:history="1">
+        <w:r>
+          <w:rPr>
+            <w:rStyle w:val="Hyperlink"/>
+            <w:rFonts w:ascii="Times New Roman" w:hAnsi="Times New Roman" w:cs="Times New Roman"/>
+          </w:rPr>
+          <w:t>https://www.youtube.com/playlist?list=PLZsOB</w:t>
+        </w:r>
+        <w:r>
+          <w:rPr>
+            <w:rStyle w:val="Hyperlink"/>
+            <w:rFonts w:ascii="Times New Roman" w:hAnsi="Times New Roman" w:cs="Times New Roman"/>
+          </w:rPr>
+          <w:t>A</w:t>
+        </w:r>
+        <w:r>
+          <w:rPr>
+            <w:rStyle w:val="Hyperlink"/>
+            <w:rFonts w:ascii="Times New Roman" w:hAnsi="Times New Roman" w:cs="Times New Roman"/>
+          </w:rPr>
+          <w:t>y</w:t>
+        </w:r>
+        <w:r>
+          <w:rPr>
+            <w:rStyle w:val="Hyperlink"/>
+            <w:rFonts w:ascii="Times New Roman" w:hAnsi="Times New Roman" w:cs="Times New Roman"/>
+          </w:rPr>
+          <w:t>N</w:t>
+        </w:r>
+        <w:r>
+          <w:rPr>
+            <w:rStyle w:val="Hyperlink"/>
+            <w:rFonts w:ascii="Times New Roman" w:hAnsi="Times New Roman" w:cs="Times New Roman"/>
+          </w:rPr>
+          <w:t>TZwbR08R959iCvYT3qzhxvGOE</w:t>
+        </w:r>
+      </w:hyperlink>
+      <w:r>
+        <w:rPr>
+          <w:rFonts w:ascii="Times New Roman" w:hAnsi="Times New Roman" w:cs="Times New Roman"/>
+        </w:rPr>
+        <w:t xml:space="preserve"> [Accessed </w:t>
+      </w:r>
+      <w:r>
+        <w:rPr>
+          <w:rFonts w:ascii="Times New Roman" w:hAnsi="Times New Roman" w:cs="Times New Roman"/>
+        </w:rPr>
+        <w:t>1</w:t>
+      </w:r>
+      <w:r>
+        <w:rPr>
+          <w:rFonts w:ascii="Times New Roman" w:hAnsi="Times New Roman" w:cs="Times New Roman"/>
+        </w:rPr>
+        <w:t>0</w:t>
+      </w:r>
+      <w:r>
+        <w:rPr>
+          <w:rFonts w:ascii="Times New Roman" w:hAnsi="Times New Roman" w:cs="Times New Roman"/>
+        </w:rPr>
+        <w:t xml:space="preserve"> February 2025].</w:t>
       </w:r>
     </w:p>
     <w:p>
@@ -16272,7 +16694,7 @@
       <w:bookmarkEnd w:id="114"/>
     </w:p>
     <w:sectPr>
-      <w:headerReference w:type="default" r:id="rId23"/>
+      <w:headerReference w:type="default" r:id="rId24"/>
       <w:pgSz w:w="12240" w:h="15840"/>
       <w:pgMar w:top="1440" w:right="1440" w:bottom="1440" w:left="1440" w:header="720" w:footer="720" w:gutter="0"/>
       <w:cols w:space="720"/>
@@ -16479,13 +16901,23 @@
         </w:rPr>
         <w:t xml:space="preserve"> </w:t>
       </w:r>
+      <w:proofErr w:type="spellStart"/>
       <w:r>
         <w:rPr>
           <w:rFonts w:ascii="Times New Roman" w:hAnsi="Times New Roman" w:cs="Times New Roman"/>
           <w:sz w:val="18"/>
           <w:szCs w:val="18"/>
         </w:rPr>
-        <w:t>ReLU short for Rectified Linear Unit</w:t>
+        <w:t>ReLU</w:t>
+      </w:r>
+      <w:proofErr w:type="spellEnd"/>
+      <w:r>
+        <w:rPr>
+          <w:rFonts w:ascii="Times New Roman" w:hAnsi="Times New Roman" w:cs="Times New Roman"/>
+          <w:sz w:val="18"/>
+          <w:szCs w:val="18"/>
+        </w:rPr>
+        <w:t xml:space="preserve"> short for Rectified Linear Unit</w:t>
       </w:r>
       <w:r>
         <w:rPr>
@@ -16843,7 +17275,19 @@
       <w:rPr>
         <w:rFonts w:ascii="Calibri"/>
       </w:rPr>
-      <w:t xml:space="preserve">CMP6202 </w:t>
+      <w:t>CM</w:t>
+    </w:r>
+    <w:r>
+      <w:rPr>
+        <w:rFonts w:ascii="Calibri"/>
+      </w:rPr>
+      <w:t>P5367</w:t>
+    </w:r>
+    <w:r>
+      <w:rPr>
+        <w:rFonts w:ascii="Calibri"/>
+      </w:rPr>
+      <w:t xml:space="preserve"> </w:t>
     </w:r>
     <w:r>
       <w:rPr>
@@ -21331,6 +21775,7 @@
   <w:style w:type="character" w:default="1" w:styleId="DefaultParagraphFont">
     <w:name w:val="Default Paragraph Font"/>
     <w:uiPriority w:val="1"/>
+    <w:semiHidden/>
     <w:unhideWhenUsed/>
   </w:style>
   <w:style w:type="table" w:default="1" w:styleId="TableNormal">
@@ -21891,6 +22336,18 @@
       <w:color w:val="666666"/>
     </w:rPr>
   </w:style>
+  <w:style w:type="character" w:styleId="FollowedHyperlink">
+    <w:name w:val="FollowedHyperlink"/>
+    <w:basedOn w:val="DefaultParagraphFont"/>
+    <w:uiPriority w:val="99"/>
+    <w:semiHidden/>
+    <w:unhideWhenUsed/>
+    <w:rsid w:val="001C1416"/>
+    <w:rPr>
+      <w:color w:val="954F72" w:themeColor="followedHyperlink"/>
+      <w:u w:val="single"/>
+    </w:rPr>
+  </w:style>
 </w:styles>
 </file>
 

</xml_diff>